<commit_message>
Add chain of responsibility.
</commit_message>
<xml_diff>
--- a/design pattern/cn.docx
+++ b/design pattern/cn.docx
@@ -662,6 +662,71 @@
           <w:rFonts w:hint="eastAsia"/>
         </w:rPr>
         <w:t>使用原型实例指定要创建对象的类型，通过复制这个原型来创建新对象。</w:t>
+      </w:r>
+    </w:p>
+    <w:p>
+      <w:pPr>
+        <w:rPr>
+          <w:rFonts w:hint="eastAsia"/>
+        </w:rPr>
+      </w:pPr>
+    </w:p>
+    <w:p>
+      <w:pPr>
+        <w:rPr>
+          <w:rFonts w:hint="eastAsia"/>
+        </w:rPr>
+      </w:pPr>
+      <w:r>
+        <w:rPr>
+          <w:rFonts w:hint="eastAsia"/>
+        </w:rPr>
+        <w:t xml:space="preserve">1. </w:t>
+      </w:r>
+      <w:r>
+        <w:rPr>
+          <w:rFonts w:hint="eastAsia"/>
+        </w:rPr>
+        <w:t>责任链（</w:t>
+      </w:r>
+      <w:r>
+        <w:rPr>
+          <w:rFonts w:hint="eastAsia"/>
+        </w:rPr>
+        <w:t>Chain Of Responsibility</w:t>
+      </w:r>
+      <w:r>
+        <w:rPr>
+          <w:rFonts w:hint="eastAsia"/>
+        </w:rPr>
+        <w:t>）</w:t>
+      </w:r>
+    </w:p>
+    <w:p/>
+    <w:p>
+      <w:pPr>
+        <w:rPr>
+          <w:rFonts w:hint="eastAsia"/>
+        </w:rPr>
+      </w:pPr>
+      <w:r>
+        <w:rPr>
+          <w:rFonts w:hint="eastAsia"/>
+        </w:rPr>
+        <w:t>意图</w:t>
+      </w:r>
+    </w:p>
+    <w:p>
+      <w:pPr>
+        <w:rPr>
+          <w:rFonts w:hint="eastAsia"/>
+        </w:rPr>
+      </w:pPr>
+      <w:r>
+        <w:rPr>
+          <w:rFonts w:hint="eastAsia"/>
+        </w:rPr>
+        <w:t>使多个对象都有机会处理请求，从而避免请求的发送者和接收者之间的耦合关系。将这些对象连成一条链，并沿着这条链发送该请求，直到有一个对象处理它为止。</w:t>
       </w:r>
     </w:p>
     <w:p>

</xml_diff>

<commit_message>
Add importance of Readability.
</commit_message>
<xml_diff>
--- a/design pattern/cn.docx
+++ b/design pattern/cn.docx
@@ -1702,142 +1702,144 @@
         <w:t>）</w:t>
       </w:r>
     </w:p>
+    <w:p/>
+    <w:p>
+      <w:r>
+        <w:rPr>
+          <w:rFonts w:hint="eastAsia"/>
+        </w:rPr>
+        <w:t>意图</w:t>
+      </w:r>
+    </w:p>
+    <w:p>
+      <w:pPr>
+        <w:rPr>
+          <w:rFonts w:hint="eastAsia"/>
+        </w:rPr>
+      </w:pPr>
+      <w:r>
+        <w:rPr>
+          <w:rFonts w:hint="eastAsia"/>
+        </w:rPr>
+        <w:t>控制对其它对象的访问。</w:t>
+      </w:r>
+    </w:p>
+    <w:p/>
+    <w:p>
+      <w:r>
+        <w:rPr>
+          <w:rFonts w:hint="eastAsia"/>
+        </w:rPr>
+        <w:t>类图</w:t>
+      </w:r>
+    </w:p>
+    <w:p>
+      <w:r>
+        <w:rPr>
+          <w:rFonts w:hint="eastAsia"/>
+        </w:rPr>
+        <w:t>代理有以下四类：</w:t>
+      </w:r>
+    </w:p>
+    <w:p>
+      <w:pPr>
+        <w:rPr>
+          <w:rFonts w:hint="eastAsia"/>
+        </w:rPr>
+      </w:pPr>
+      <w:r>
+        <w:rPr>
+          <w:rFonts w:hint="eastAsia"/>
+        </w:rPr>
+        <w:t>远程代理（</w:t>
+      </w:r>
+      <w:r>
+        <w:rPr>
+          <w:rFonts w:hint="eastAsia"/>
+        </w:rPr>
+        <w:t>Remote Proxy</w:t>
+      </w:r>
+      <w:r>
+        <w:rPr>
+          <w:rFonts w:hint="eastAsia"/>
+        </w:rPr>
+        <w:t>）：控制对远程对象（不同地址空间）的访问，它负责将请求及其参数进行编码，并向不同地址空间中的对象发送已经编码的请求。</w:t>
+      </w:r>
+    </w:p>
+    <w:p>
+      <w:pPr>
+        <w:rPr>
+          <w:rFonts w:hint="eastAsia"/>
+        </w:rPr>
+      </w:pPr>
+      <w:r>
+        <w:rPr>
+          <w:rFonts w:hint="eastAsia"/>
+        </w:rPr>
+        <w:t>虚拟代理（</w:t>
+      </w:r>
+      <w:r>
+        <w:rPr>
+          <w:rFonts w:hint="eastAsia"/>
+        </w:rPr>
+        <w:t>Virtual Proxy</w:t>
+      </w:r>
+      <w:r>
+        <w:rPr>
+          <w:rFonts w:hint="eastAsia"/>
+        </w:rPr>
+        <w:t>）：根据需要创建开销很大的对象，它可以缓存实体的附加信息，以便延迟对它的访问，例如在网站加载一个很大图片时，不能马上完成，可以用虚拟代理缓存图片的大小信息，然后生成一张临时图片代替原始图片。</w:t>
+      </w:r>
+    </w:p>
+    <w:p>
+      <w:pPr>
+        <w:rPr>
+          <w:rFonts w:hint="eastAsia"/>
+        </w:rPr>
+      </w:pPr>
+      <w:r>
+        <w:rPr>
+          <w:rFonts w:hint="eastAsia"/>
+        </w:rPr>
+        <w:t>保护代理（</w:t>
+      </w:r>
+      <w:r>
+        <w:rPr>
+          <w:rFonts w:hint="eastAsia"/>
+        </w:rPr>
+        <w:t>Protection Proxy</w:t>
+      </w:r>
+      <w:r>
+        <w:rPr>
+          <w:rFonts w:hint="eastAsia"/>
+        </w:rPr>
+        <w:t>）：按权限控制对象的访问，它负责检查调用者是否具有实现一个请求所必须的访问权限。</w:t>
+      </w:r>
+    </w:p>
+    <w:p>
+      <w:r>
+        <w:rPr>
+          <w:rFonts w:hint="eastAsia"/>
+        </w:rPr>
+        <w:t>智能代理（</w:t>
+      </w:r>
+      <w:r>
+        <w:rPr>
+          <w:rFonts w:hint="eastAsia"/>
+        </w:rPr>
+        <w:t>Smart Reference</w:t>
+      </w:r>
+      <w:r>
+        <w:rPr>
+          <w:rFonts w:hint="eastAsia"/>
+        </w:rPr>
+        <w:t>）：取代了简单的指针，它在访问对象时执行一些附加操作：记录对象的引用次数，比如智能智能；当第一次引用一个持久化对象时，将它装入内存；在访问一个实际对象前，检查是否已经锁定了它，以确保其它对象不能改变它。</w:t>
+      </w:r>
+    </w:p>
+    <w:p/>
     <w:p>
       <w:bookmarkStart w:id="0" w:name="_GoBack"/>
       <w:bookmarkEnd w:id="0"/>
-    </w:p>
-    <w:p>
-      <w:r>
-        <w:rPr>
-          <w:rFonts w:hint="eastAsia"/>
-        </w:rPr>
-        <w:t>意图</w:t>
-      </w:r>
-    </w:p>
-    <w:p>
-      <w:pPr>
-        <w:rPr>
-          <w:rFonts w:hint="eastAsia"/>
-        </w:rPr>
-      </w:pPr>
-      <w:r>
-        <w:rPr>
-          <w:rFonts w:hint="eastAsia"/>
-        </w:rPr>
-        <w:t>控制对其它对象的访问。</w:t>
-      </w:r>
-    </w:p>
-    <w:p/>
-    <w:p>
-      <w:r>
-        <w:rPr>
-          <w:rFonts w:hint="eastAsia"/>
-        </w:rPr>
-        <w:t>类图</w:t>
-      </w:r>
-    </w:p>
-    <w:p>
-      <w:r>
-        <w:rPr>
-          <w:rFonts w:hint="eastAsia"/>
-        </w:rPr>
-        <w:t>代理有以下四类：</w:t>
-      </w:r>
-    </w:p>
-    <w:p>
-      <w:pPr>
-        <w:rPr>
-          <w:rFonts w:hint="eastAsia"/>
-        </w:rPr>
-      </w:pPr>
-      <w:r>
-        <w:rPr>
-          <w:rFonts w:hint="eastAsia"/>
-        </w:rPr>
-        <w:t>远程代理（</w:t>
-      </w:r>
-      <w:r>
-        <w:rPr>
-          <w:rFonts w:hint="eastAsia"/>
-        </w:rPr>
-        <w:t>Remote Proxy</w:t>
-      </w:r>
-      <w:r>
-        <w:rPr>
-          <w:rFonts w:hint="eastAsia"/>
-        </w:rPr>
-        <w:t>）：控制对远程对象（不同地址空间）的访问，它负责将请求及其参数进行编码，并向不同地址空间中的对象发送已经编码的请求。</w:t>
-      </w:r>
-    </w:p>
-    <w:p>
-      <w:pPr>
-        <w:rPr>
-          <w:rFonts w:hint="eastAsia"/>
-        </w:rPr>
-      </w:pPr>
-      <w:r>
-        <w:rPr>
-          <w:rFonts w:hint="eastAsia"/>
-        </w:rPr>
-        <w:t>虚拟代理（</w:t>
-      </w:r>
-      <w:r>
-        <w:rPr>
-          <w:rFonts w:hint="eastAsia"/>
-        </w:rPr>
-        <w:t>Virtual Proxy</w:t>
-      </w:r>
-      <w:r>
-        <w:rPr>
-          <w:rFonts w:hint="eastAsia"/>
-        </w:rPr>
-        <w:t>）：根据需要创建开销很大的对象，它可以缓存实体的附加信息，以便延迟对它的访问，例如在网站加载一个很大图片时，不能马上完成，可以用虚拟代理缓存图片的大小信息，然后生成一张临时图片代替原始图片。</w:t>
-      </w:r>
-    </w:p>
-    <w:p>
-      <w:pPr>
-        <w:rPr>
-          <w:rFonts w:hint="eastAsia"/>
-        </w:rPr>
-      </w:pPr>
-      <w:r>
-        <w:rPr>
-          <w:rFonts w:hint="eastAsia"/>
-        </w:rPr>
-        <w:t>保护代理（</w:t>
-      </w:r>
-      <w:r>
-        <w:rPr>
-          <w:rFonts w:hint="eastAsia"/>
-        </w:rPr>
-        <w:t>Protection Proxy</w:t>
-      </w:r>
-      <w:r>
-        <w:rPr>
-          <w:rFonts w:hint="eastAsia"/>
-        </w:rPr>
-        <w:t>）：按权限控制对象的访问，它负责检查调用者是否具有实现一个请求所必须的访问权限。</w:t>
-      </w:r>
-    </w:p>
-    <w:p>
-      <w:r>
-        <w:rPr>
-          <w:rFonts w:hint="eastAsia"/>
-        </w:rPr>
-        <w:t>智能代理（</w:t>
-      </w:r>
-      <w:r>
-        <w:rPr>
-          <w:rFonts w:hint="eastAsia"/>
-        </w:rPr>
-        <w:t>Smart Reference</w:t>
-      </w:r>
-      <w:r>
-        <w:rPr>
-          <w:rFonts w:hint="eastAsia"/>
-        </w:rPr>
-        <w:t>）：取代了简单的指针，它在访问对象时执行一些附加操作：记录对象的引用次数，比如智能智能；当第一次引用一个持久化对象时，将它装入内存；在访问一个实际对象前，检查是否已经锁定了它，以确保其它对象不能改变它。</w:t>
-      </w:r>
     </w:p>
     <w:p/>
     <w:p/>

</xml_diff>